<commit_message>
Updates on the document, test steps and addition of test procedures of the passenger
</commit_message>
<xml_diff>
--- a/Test Plan/Test Procedure/Test steps.docx
+++ b/Test Plan/Test Procedure/Test steps.docx
@@ -2,7 +2,6 @@
 <file path=word/document.xml><?xml version="1.0" encoding="utf-8"?>
 <w:document xmlns:wpc="http://schemas.microsoft.com/office/word/2010/wordprocessingCanvas" xmlns:mc="http://schemas.openxmlformats.org/markup-compatibility/2006" xmlns:o="urn:schemas-microsoft-com:office:office" xmlns:r="http://schemas.openxmlformats.org/officeDocument/2006/relationships" xmlns:m="http://schemas.openxmlformats.org/officeDocument/2006/math" xmlns:v="urn:schemas-microsoft-com:vml" xmlns:wp14="http://schemas.microsoft.com/office/word/2010/wordprocessingDrawing" xmlns:wp="http://schemas.openxmlformats.org/drawingml/2006/wordprocessingDrawing" xmlns:w10="urn:schemas-microsoft-com:office:word" xmlns:w="http://schemas.openxmlformats.org/wordprocessingml/2006/main" xmlns:w14="http://schemas.microsoft.com/office/word/2010/wordml" xmlns:w15="http://schemas.microsoft.com/office/word/2012/wordml" xmlns:wpg="http://schemas.microsoft.com/office/word/2010/wordprocessingGroup" xmlns:wpi="http://schemas.microsoft.com/office/word/2010/wordprocessingInk" xmlns:wne="http://schemas.microsoft.com/office/word/2006/wordml" xmlns:wps="http://schemas.microsoft.com/office/word/2010/wordprocessingShape" mc:Ignorable="w14 w15 wp14">
   <w:body>
-    <w:p/>
     <w:tbl>
       <w:tblPr>
         <w:tblStyle w:val="Tabladecuadrcula2-nfasis1"/>
@@ -28,6 +27,8 @@
                 <w:lang w:val="en-US"/>
               </w:rPr>
             </w:pPr>
+            <w:bookmarkStart w:id="0" w:name="_GoBack"/>
+            <w:bookmarkEnd w:id="0"/>
             <w:r>
               <w:rPr>
                 <w:lang w:val="en-US"/>
@@ -84,19 +85,9 @@
             <w:pPr>
               <w:cnfStyle w:val="000000000000" w:firstRow="0" w:lastRow="0" w:firstColumn="0" w:lastColumn="0" w:oddVBand="0" w:evenVBand="0" w:oddHBand="0" w:evenHBand="0" w:firstRowFirstColumn="0" w:firstRowLastColumn="0" w:lastRowFirstColumn="0" w:lastRowLastColumn="0"/>
             </w:pPr>
-            <w:proofErr w:type="spellStart"/>
-            <w:r>
-              <w:t>PassengerModel</w:t>
-            </w:r>
-            <w:proofErr w:type="spellEnd"/>
-            <w:r>
-              <w:t xml:space="preserve">, </w:t>
-            </w:r>
-            <w:proofErr w:type="spellStart"/>
-            <w:r>
-              <w:t>RequestManager</w:t>
-            </w:r>
-            <w:proofErr w:type="spellEnd"/>
+            <w:r>
+              <w:t>PassengerModel, RequestManager</w:t>
+            </w:r>
           </w:p>
         </w:tc>
       </w:tr>
@@ -153,21 +144,7 @@
               <w:rPr>
                 <w:lang w:val="en-US"/>
               </w:rPr>
-              <w:t xml:space="preserve">A stub for the </w:t>
-            </w:r>
-            <w:proofErr w:type="spellStart"/>
-            <w:r>
-              <w:rPr>
-                <w:lang w:val="en-US"/>
-              </w:rPr>
-              <w:t>DataManager</w:t>
-            </w:r>
-            <w:proofErr w:type="spellEnd"/>
-            <w:r>
-              <w:rPr>
-                <w:lang w:val="en-US"/>
-              </w:rPr>
-              <w:t xml:space="preserve"> component is used.</w:t>
+              <w:t>A stub for the DataManager component is used.</w:t>
             </w:r>
           </w:p>
         </w:tc>
@@ -219,21 +196,7 @@
               <w:rPr>
                 <w:lang w:val="en-US"/>
               </w:rPr>
-              <w:t xml:space="preserve"> for the operations that are to be invoked in the </w:t>
-            </w:r>
-            <w:proofErr w:type="spellStart"/>
-            <w:r>
-              <w:rPr>
-                <w:lang w:val="en-US"/>
-              </w:rPr>
-              <w:t>PassengerModel</w:t>
-            </w:r>
-            <w:proofErr w:type="spellEnd"/>
-            <w:r>
-              <w:rPr>
-                <w:lang w:val="en-US"/>
-              </w:rPr>
-              <w:t>.</w:t>
+              <w:t xml:space="preserve"> for the operations that are to be invoked in the PassengerModel.</w:t>
             </w:r>
           </w:p>
         </w:tc>
@@ -328,41 +291,13 @@
               <w:rPr>
                 <w:lang w:val="en-US"/>
               </w:rPr>
-              <w:t xml:space="preserve"> the integration of </w:t>
-            </w:r>
-            <w:proofErr w:type="spellStart"/>
-            <w:r>
-              <w:rPr>
-                <w:lang w:val="en-US"/>
-              </w:rPr>
-              <w:t>PassengerModel</w:t>
-            </w:r>
-            <w:proofErr w:type="spellEnd"/>
-            <w:r>
-              <w:rPr>
-                <w:lang w:val="en-US"/>
-              </w:rPr>
-              <w:t xml:space="preserve"> with the</w:t>
-            </w:r>
-            <w:r>
-              <w:rPr>
-                <w:lang w:val="en-US"/>
-              </w:rPr>
-              <w:t xml:space="preserve"> </w:t>
-            </w:r>
-            <w:proofErr w:type="spellStart"/>
-            <w:r>
-              <w:rPr>
-                <w:lang w:val="en-US"/>
-              </w:rPr>
-              <w:t>RequestManager</w:t>
-            </w:r>
-            <w:proofErr w:type="spellEnd"/>
-            <w:r>
-              <w:rPr>
-                <w:lang w:val="en-US"/>
-              </w:rPr>
-              <w:t xml:space="preserve"> and the</w:t>
+              <w:t xml:space="preserve"> the integration of PassengerModel with the</w:t>
+            </w:r>
+            <w:r>
+              <w:rPr>
+                <w:lang w:val="en-US"/>
+              </w:rPr>
+              <w:t xml:space="preserve"> RequestManager and the</w:t>
             </w:r>
             <w:r>
               <w:rPr>
@@ -435,10 +370,7 @@
               <w:cnfStyle w:val="000000100000" w:firstRow="0" w:lastRow="0" w:firstColumn="0" w:lastColumn="0" w:oddVBand="0" w:evenVBand="0" w:oddHBand="1" w:evenHBand="0" w:firstRowFirstColumn="0" w:firstRowLastColumn="0" w:lastRowFirstColumn="0" w:lastRowLastColumn="0"/>
             </w:pPr>
             <w:r>
-              <w:t>IS</w:t>
-            </w:r>
-            <w:r>
-              <w:t>11-T1</w:t>
+              <w:t>IS11-T1</w:t>
             </w:r>
           </w:p>
         </w:tc>
@@ -471,19 +403,9 @@
             <w:pPr>
               <w:cnfStyle w:val="000000000000" w:firstRow="0" w:lastRow="0" w:firstColumn="0" w:lastColumn="0" w:oddVBand="0" w:evenVBand="0" w:oddHBand="0" w:evenHBand="0" w:firstRowFirstColumn="0" w:firstRowLastColumn="0" w:lastRowFirstColumn="0" w:lastRowLastColumn="0"/>
             </w:pPr>
-            <w:proofErr w:type="spellStart"/>
-            <w:r>
-              <w:t>TaxiDriverModel</w:t>
-            </w:r>
-            <w:proofErr w:type="spellEnd"/>
-            <w:r>
-              <w:t xml:space="preserve">, </w:t>
-            </w:r>
-            <w:proofErr w:type="spellStart"/>
-            <w:r>
-              <w:t>DataManager</w:t>
-            </w:r>
-            <w:proofErr w:type="spellEnd"/>
+            <w:r>
+              <w:t>TaxiDriverModel, DataManager</w:t>
+            </w:r>
           </w:p>
         </w:tc>
       </w:tr>
@@ -526,41 +448,21 @@
               <w:rPr>
                 <w:lang w:val="en-US"/>
               </w:rPr>
-              <w:t>10</w:t>
-            </w:r>
-            <w:r>
-              <w:rPr>
-                <w:lang w:val="en-US"/>
-              </w:rPr>
-              <w:t xml:space="preserve"> must have succeeded.</w:t>
-            </w:r>
-          </w:p>
-          <w:p>
-            <w:pPr>
-              <w:cnfStyle w:val="000000100000" w:firstRow="0" w:lastRow="0" w:firstColumn="0" w:lastColumn="0" w:oddVBand="0" w:evenVBand="0" w:oddHBand="1" w:evenHBand="0" w:firstRowFirstColumn="0" w:firstRowLastColumn="0" w:lastRowFirstColumn="0" w:lastRowLastColumn="0"/>
-              <w:rPr>
-                <w:lang w:val="en-US"/>
-              </w:rPr>
-            </w:pPr>
-            <w:r>
-              <w:rPr>
-                <w:lang w:val="en-US"/>
-              </w:rPr>
-              <w:t xml:space="preserve">A stub for the </w:t>
-            </w:r>
-            <w:proofErr w:type="spellStart"/>
-            <w:r>
-              <w:rPr>
-                <w:lang w:val="en-US"/>
-              </w:rPr>
-              <w:t>MTS_DB</w:t>
-            </w:r>
-            <w:proofErr w:type="spellEnd"/>
-            <w:r>
-              <w:rPr>
-                <w:lang w:val="en-US"/>
-              </w:rPr>
-              <w:t xml:space="preserve"> component is used.</w:t>
+              <w:t>10 must have succeeded.</w:t>
+            </w:r>
+          </w:p>
+          <w:p>
+            <w:pPr>
+              <w:cnfStyle w:val="000000100000" w:firstRow="0" w:lastRow="0" w:firstColumn="0" w:lastColumn="0" w:oddVBand="0" w:evenVBand="0" w:oddHBand="1" w:evenHBand="0" w:firstRowFirstColumn="0" w:firstRowLastColumn="0" w:lastRowFirstColumn="0" w:lastRowLastColumn="0"/>
+              <w:rPr>
+                <w:lang w:val="en-US"/>
+              </w:rPr>
+            </w:pPr>
+            <w:r>
+              <w:rPr>
+                <w:lang w:val="en-US"/>
+              </w:rPr>
+              <w:t>A stub for the MTS_DB component is used.</w:t>
             </w:r>
           </w:p>
         </w:tc>
@@ -600,33 +502,7 @@
               <w:rPr>
                 <w:lang w:val="en-US"/>
               </w:rPr>
-              <w:t xml:space="preserve">The input will correspond to the typical </w:t>
-            </w:r>
-            <w:r>
-              <w:rPr>
-                <w:lang w:val="en-US"/>
-              </w:rPr>
-              <w:t>data</w:t>
-            </w:r>
-            <w:r>
-              <w:rPr>
-                <w:lang w:val="en-US"/>
-              </w:rPr>
-              <w:t xml:space="preserve"> for the operations that are to be invoked in the </w:t>
-            </w:r>
-            <w:proofErr w:type="spellStart"/>
-            <w:r>
-              <w:rPr>
-                <w:lang w:val="en-US"/>
-              </w:rPr>
-              <w:t>TaxiDriverModel</w:t>
-            </w:r>
-            <w:proofErr w:type="spellEnd"/>
-            <w:r>
-              <w:rPr>
-                <w:lang w:val="en-US"/>
-              </w:rPr>
-              <w:t>.</w:t>
+              <w:t>The input will correspond to the typical data for the operations that are to be invoked in the TaxiDriverModel.</w:t>
             </w:r>
           </w:p>
         </w:tc>
@@ -721,14 +597,7 @@
               <w:rPr>
                 <w:lang w:val="en-US"/>
               </w:rPr>
-              <w:t xml:space="preserve"> the integration of </w:t>
-            </w:r>
-            <w:proofErr w:type="spellStart"/>
-            <w:r>
-              <w:rPr>
-                <w:lang w:val="en-US"/>
-              </w:rPr>
-              <w:t>TaxiDriver</w:t>
+              <w:t xml:space="preserve"> the integration of TaxiDriver</w:t>
             </w:r>
             <w:r>
               <w:rPr>
@@ -736,50 +605,23 @@
               </w:rPr>
               <w:t>Model</w:t>
             </w:r>
-            <w:proofErr w:type="spellEnd"/>
             <w:r>
               <w:rPr>
                 <w:lang w:val="en-US"/>
               </w:rPr>
               <w:t xml:space="preserve"> with the </w:t>
             </w:r>
-            <w:proofErr w:type="spellStart"/>
-            <w:r>
-              <w:rPr>
-                <w:lang w:val="en-US"/>
-              </w:rPr>
-              <w:t>DataManager</w:t>
-            </w:r>
-            <w:proofErr w:type="spellEnd"/>
-            <w:r>
-              <w:rPr>
-                <w:lang w:val="en-US"/>
-              </w:rPr>
-              <w:t xml:space="preserve"> </w:t>
-            </w:r>
-            <w:r>
-              <w:rPr>
-                <w:lang w:val="en-US"/>
-              </w:rPr>
-              <w:t xml:space="preserve">and the </w:t>
-            </w:r>
-            <w:r>
-              <w:rPr>
-                <w:lang w:val="en-US"/>
-              </w:rPr>
-              <w:t>al</w:t>
-            </w:r>
-            <w:r>
-              <w:rPr>
-                <w:lang w:val="en-US"/>
-              </w:rPr>
-              <w:t>ready tested part of the system</w:t>
-            </w:r>
-            <w:r>
-              <w:rPr>
-                <w:lang w:val="en-US"/>
-              </w:rPr>
-              <w:t>.</w:t>
+            <w:r>
+              <w:rPr>
+                <w:lang w:val="en-US"/>
+              </w:rPr>
+              <w:t xml:space="preserve">DataManager and the </w:t>
+            </w:r>
+            <w:r>
+              <w:rPr>
+                <w:lang w:val="en-US"/>
+              </w:rPr>
+              <w:t>already tested part of the system.</w:t>
             </w:r>
           </w:p>
         </w:tc>
@@ -834,10 +676,7 @@
               <w:cnfStyle w:val="000000100000" w:firstRow="0" w:lastRow="0" w:firstColumn="0" w:lastColumn="0" w:oddVBand="0" w:evenVBand="0" w:oddHBand="1" w:evenHBand="0" w:firstRowFirstColumn="0" w:firstRowLastColumn="0" w:lastRowFirstColumn="0" w:lastRowLastColumn="0"/>
             </w:pPr>
             <w:r>
-              <w:t>IS11</w:t>
-            </w:r>
-            <w:r>
-              <w:t>-T2</w:t>
+              <w:t>IS11-T2</w:t>
             </w:r>
           </w:p>
         </w:tc>
@@ -870,19 +709,9 @@
             <w:pPr>
               <w:cnfStyle w:val="000000000000" w:firstRow="0" w:lastRow="0" w:firstColumn="0" w:lastColumn="0" w:oddVBand="0" w:evenVBand="0" w:oddHBand="0" w:evenHBand="0" w:firstRowFirstColumn="0" w:firstRowLastColumn="0" w:lastRowFirstColumn="0" w:lastRowLastColumn="0"/>
             </w:pPr>
-            <w:proofErr w:type="spellStart"/>
-            <w:r>
-              <w:t>ReservationManager</w:t>
-            </w:r>
-            <w:proofErr w:type="spellEnd"/>
-            <w:r>
-              <w:t xml:space="preserve">, </w:t>
-            </w:r>
-            <w:proofErr w:type="spellStart"/>
-            <w:r>
-              <w:t>DataManager</w:t>
-            </w:r>
-            <w:proofErr w:type="spellEnd"/>
+            <w:r>
+              <w:t>ReservationManager, DataManager</w:t>
+            </w:r>
           </w:p>
         </w:tc>
       </w:tr>
@@ -925,47 +754,21 @@
               <w:rPr>
                 <w:lang w:val="en-US"/>
               </w:rPr>
-              <w:t>1</w:t>
-            </w:r>
-            <w:r>
-              <w:rPr>
-                <w:lang w:val="en-US"/>
-              </w:rPr>
-              <w:t>1-T1</w:t>
-            </w:r>
-            <w:r>
-              <w:rPr>
-                <w:lang w:val="en-US"/>
-              </w:rPr>
-              <w:t xml:space="preserve"> must have succeeded.</w:t>
-            </w:r>
-          </w:p>
-          <w:p>
-            <w:pPr>
-              <w:cnfStyle w:val="000000100000" w:firstRow="0" w:lastRow="0" w:firstColumn="0" w:lastColumn="0" w:oddVBand="0" w:evenVBand="0" w:oddHBand="1" w:evenHBand="0" w:firstRowFirstColumn="0" w:firstRowLastColumn="0" w:lastRowFirstColumn="0" w:lastRowLastColumn="0"/>
-              <w:rPr>
-                <w:lang w:val="en-US"/>
-              </w:rPr>
-            </w:pPr>
-            <w:r>
-              <w:rPr>
-                <w:lang w:val="en-US"/>
-              </w:rPr>
-              <w:t xml:space="preserve">A stub for the </w:t>
-            </w:r>
-            <w:proofErr w:type="spellStart"/>
-            <w:r>
-              <w:rPr>
-                <w:lang w:val="en-US"/>
-              </w:rPr>
-              <w:t>MTS_DB</w:t>
-            </w:r>
-            <w:proofErr w:type="spellEnd"/>
-            <w:r>
-              <w:rPr>
-                <w:lang w:val="en-US"/>
-              </w:rPr>
-              <w:t xml:space="preserve"> component is used.</w:t>
+              <w:t>11-T1 must have succeeded.</w:t>
+            </w:r>
+          </w:p>
+          <w:p>
+            <w:pPr>
+              <w:cnfStyle w:val="000000100000" w:firstRow="0" w:lastRow="0" w:firstColumn="0" w:lastColumn="0" w:oddVBand="0" w:evenVBand="0" w:oddHBand="1" w:evenHBand="0" w:firstRowFirstColumn="0" w:firstRowLastColumn="0" w:lastRowFirstColumn="0" w:lastRowLastColumn="0"/>
+              <w:rPr>
+                <w:lang w:val="en-US"/>
+              </w:rPr>
+            </w:pPr>
+            <w:r>
+              <w:rPr>
+                <w:lang w:val="en-US"/>
+              </w:rPr>
+              <w:t>A stub for the MTS_DB component is used.</w:t>
             </w:r>
           </w:p>
         </w:tc>
@@ -1005,21 +808,7 @@
               <w:rPr>
                 <w:lang w:val="en-US"/>
               </w:rPr>
-              <w:t xml:space="preserve">The input will correspond to the typical data for the operations that are to be invoked in the </w:t>
-            </w:r>
-            <w:proofErr w:type="spellStart"/>
-            <w:r>
-              <w:rPr>
-                <w:lang w:val="en-US"/>
-              </w:rPr>
-              <w:t>ReservationManager</w:t>
-            </w:r>
-            <w:proofErr w:type="spellEnd"/>
-            <w:r>
-              <w:rPr>
-                <w:lang w:val="en-US"/>
-              </w:rPr>
-              <w:t>.</w:t>
+              <w:t>The input will correspond to the typical data for the operations that are to be invoked in the ReservationManager.</w:t>
             </w:r>
           </w:p>
         </w:tc>
@@ -1116,7 +905,6 @@
               </w:rPr>
               <w:t xml:space="preserve"> the integration of </w:t>
             </w:r>
-            <w:proofErr w:type="spellStart"/>
             <w:r>
               <w:rPr>
                 <w:lang w:val="en-US"/>
@@ -1135,26 +923,17 @@
               </w:rPr>
               <w:t>ager</w:t>
             </w:r>
-            <w:proofErr w:type="spellEnd"/>
             <w:r>
               <w:rPr>
                 <w:lang w:val="en-US"/>
               </w:rPr>
               <w:t xml:space="preserve"> with the </w:t>
             </w:r>
-            <w:proofErr w:type="spellStart"/>
-            <w:r>
-              <w:rPr>
-                <w:lang w:val="en-US"/>
-              </w:rPr>
-              <w:t>DataManager</w:t>
-            </w:r>
-            <w:proofErr w:type="spellEnd"/>
-            <w:r>
-              <w:rPr>
-                <w:lang w:val="en-US"/>
-              </w:rPr>
-              <w:t xml:space="preserve"> and the </w:t>
+            <w:r>
+              <w:rPr>
+                <w:lang w:val="en-US"/>
+              </w:rPr>
+              <w:t xml:space="preserve">DataManager and the </w:t>
             </w:r>
             <w:r>
               <w:rPr>
@@ -1202,6 +981,7 @@
               <w:rPr>
                 <w:lang w:val="en-US"/>
               </w:rPr>
+              <w:lastRenderedPageBreak/>
               <w:t>ID</w:t>
             </w:r>
           </w:p>
@@ -1248,19 +1028,9 @@
             <w:pPr>
               <w:cnfStyle w:val="000000000000" w:firstRow="0" w:lastRow="0" w:firstColumn="0" w:lastColumn="0" w:oddVBand="0" w:evenVBand="0" w:oddHBand="0" w:evenHBand="0" w:firstRowFirstColumn="0" w:firstRowLastColumn="0" w:lastRowFirstColumn="0" w:lastRowLastColumn="0"/>
             </w:pPr>
-            <w:proofErr w:type="spellStart"/>
-            <w:r>
-              <w:t>PassengerModel</w:t>
-            </w:r>
-            <w:proofErr w:type="spellEnd"/>
-            <w:r>
-              <w:t xml:space="preserve">, </w:t>
-            </w:r>
-            <w:proofErr w:type="spellStart"/>
-            <w:r>
-              <w:t>DataManager</w:t>
-            </w:r>
-            <w:proofErr w:type="spellEnd"/>
+            <w:r>
+              <w:t>PassengerModel, DataManager</w:t>
+            </w:r>
           </w:p>
         </w:tc>
       </w:tr>
@@ -1317,21 +1087,7 @@
               <w:rPr>
                 <w:lang w:val="en-US"/>
               </w:rPr>
-              <w:t xml:space="preserve">A stub for the </w:t>
-            </w:r>
-            <w:proofErr w:type="spellStart"/>
-            <w:r>
-              <w:rPr>
-                <w:lang w:val="en-US"/>
-              </w:rPr>
-              <w:t>MTS_DB</w:t>
-            </w:r>
-            <w:proofErr w:type="spellEnd"/>
-            <w:r>
-              <w:rPr>
-                <w:lang w:val="en-US"/>
-              </w:rPr>
-              <w:t xml:space="preserve"> component is used.</w:t>
+              <w:t>A stub for the MTS_DB component is used.</w:t>
             </w:r>
           </w:p>
         </w:tc>
@@ -1371,21 +1127,7 @@
               <w:rPr>
                 <w:lang w:val="en-US"/>
               </w:rPr>
-              <w:t xml:space="preserve">The input will correspond to the typical data for the operations that are to be invoked in the </w:t>
-            </w:r>
-            <w:proofErr w:type="spellStart"/>
-            <w:r>
-              <w:rPr>
-                <w:lang w:val="en-US"/>
-              </w:rPr>
-              <w:t>PassengerModel</w:t>
-            </w:r>
-            <w:proofErr w:type="spellEnd"/>
-            <w:r>
-              <w:rPr>
-                <w:lang w:val="en-US"/>
-              </w:rPr>
-              <w:t>.</w:t>
+              <w:t>The input will correspond to the typical data for the operations that are to be invoked in the PassengerModel.</w:t>
             </w:r>
           </w:p>
         </w:tc>
@@ -1468,35 +1210,7 @@
               <w:rPr>
                 <w:lang w:val="en-US"/>
               </w:rPr>
-              <w:t xml:space="preserve">This test is supposed to validate the integration of </w:t>
-            </w:r>
-            <w:proofErr w:type="spellStart"/>
-            <w:r>
-              <w:rPr>
-                <w:lang w:val="en-US"/>
-              </w:rPr>
-              <w:t>PassengerModel</w:t>
-            </w:r>
-            <w:proofErr w:type="spellEnd"/>
-            <w:r>
-              <w:rPr>
-                <w:lang w:val="en-US"/>
-              </w:rPr>
-              <w:t xml:space="preserve"> with the </w:t>
-            </w:r>
-            <w:proofErr w:type="spellStart"/>
-            <w:r>
-              <w:rPr>
-                <w:lang w:val="en-US"/>
-              </w:rPr>
-              <w:t>DataManager</w:t>
-            </w:r>
-            <w:proofErr w:type="spellEnd"/>
-            <w:r>
-              <w:rPr>
-                <w:lang w:val="en-US"/>
-              </w:rPr>
-              <w:t xml:space="preserve"> and the already tested part of the system.</w:t>
+              <w:t>This test is supposed to validate the integration of PassengerModel with the DataManager and the already tested part of the system.</w:t>
             </w:r>
           </w:p>
         </w:tc>
@@ -1551,10 +1265,7 @@
               <w:cnfStyle w:val="000000100000" w:firstRow="0" w:lastRow="0" w:firstColumn="0" w:lastColumn="0" w:oddVBand="0" w:evenVBand="0" w:oddHBand="1" w:evenHBand="0" w:firstRowFirstColumn="0" w:firstRowLastColumn="0" w:lastRowFirstColumn="0" w:lastRowLastColumn="0"/>
             </w:pPr>
             <w:r>
-              <w:t>IS</w:t>
-            </w:r>
-            <w:r>
-              <w:t>12-T1</w:t>
+              <w:t>IS12-T1</w:t>
             </w:r>
           </w:p>
         </w:tc>
@@ -1587,19 +1298,9 @@
             <w:pPr>
               <w:cnfStyle w:val="000000000000" w:firstRow="0" w:lastRow="0" w:firstColumn="0" w:lastColumn="0" w:oddVBand="0" w:evenVBand="0" w:oddHBand="0" w:evenHBand="0" w:firstRowFirstColumn="0" w:firstRowLastColumn="0" w:lastRowFirstColumn="0" w:lastRowLastColumn="0"/>
             </w:pPr>
-            <w:proofErr w:type="spellStart"/>
-            <w:r>
-              <w:t>MTSModel</w:t>
-            </w:r>
-            <w:proofErr w:type="spellEnd"/>
-            <w:r>
-              <w:t xml:space="preserve">, </w:t>
-            </w:r>
-            <w:proofErr w:type="spellStart"/>
-            <w:r>
-              <w:t>MTSIntegration</w:t>
-            </w:r>
-            <w:proofErr w:type="spellEnd"/>
+            <w:r>
+              <w:t>MTSModel, MTSIntegration</w:t>
+            </w:r>
           </w:p>
         </w:tc>
       </w:tr>
@@ -1642,111 +1343,21 @@
               <w:rPr>
                 <w:lang w:val="en-US"/>
               </w:rPr>
-              <w:t>1</w:t>
-            </w:r>
-            <w:r>
-              <w:rPr>
-                <w:lang w:val="en-US"/>
-              </w:rPr>
-              <w:t>1</w:t>
-            </w:r>
-            <w:r>
-              <w:rPr>
-                <w:lang w:val="en-US"/>
-              </w:rPr>
-              <w:t xml:space="preserve"> must have succeeded.</w:t>
-            </w:r>
-          </w:p>
-          <w:p>
-            <w:pPr>
-              <w:cnfStyle w:val="000000100000" w:firstRow="0" w:lastRow="0" w:firstColumn="0" w:lastColumn="0" w:oddVBand="0" w:evenVBand="0" w:oddHBand="1" w:evenHBand="0" w:firstRowFirstColumn="0" w:firstRowLastColumn="0" w:lastRowFirstColumn="0" w:lastRowLastColumn="0"/>
-              <w:rPr>
-                <w:lang w:val="en-US"/>
-              </w:rPr>
-            </w:pPr>
-            <w:r>
-              <w:rPr>
-                <w:lang w:val="en-US"/>
-              </w:rPr>
-              <w:t>S</w:t>
-            </w:r>
-            <w:r>
-              <w:rPr>
-                <w:lang w:val="en-US"/>
-              </w:rPr>
-              <w:t>tub</w:t>
-            </w:r>
-            <w:r>
-              <w:rPr>
-                <w:lang w:val="en-US"/>
-              </w:rPr>
-              <w:t>s</w:t>
-            </w:r>
-            <w:r>
-              <w:rPr>
-                <w:lang w:val="en-US"/>
-              </w:rPr>
-              <w:t xml:space="preserve"> for the </w:t>
-            </w:r>
-            <w:proofErr w:type="spellStart"/>
-            <w:r>
-              <w:rPr>
-                <w:lang w:val="en-US"/>
-              </w:rPr>
-              <w:t>MapsServer</w:t>
-            </w:r>
-            <w:proofErr w:type="spellEnd"/>
-            <w:r>
-              <w:rPr>
-                <w:lang w:val="en-US"/>
-              </w:rPr>
-              <w:t xml:space="preserve">, </w:t>
-            </w:r>
-            <w:proofErr w:type="spellStart"/>
-            <w:r>
-              <w:rPr>
-                <w:lang w:val="en-US"/>
-              </w:rPr>
-              <w:t>EmailServer</w:t>
-            </w:r>
-            <w:proofErr w:type="spellEnd"/>
-            <w:r>
-              <w:rPr>
-                <w:lang w:val="en-US"/>
-              </w:rPr>
-              <w:t xml:space="preserve"> and </w:t>
-            </w:r>
-            <w:proofErr w:type="spellStart"/>
-            <w:r>
-              <w:rPr>
-                <w:lang w:val="en-US"/>
-              </w:rPr>
-              <w:t>MilanoGovernment</w:t>
-            </w:r>
-            <w:proofErr w:type="spellEnd"/>
-            <w:r>
-              <w:rPr>
-                <w:lang w:val="en-US"/>
-              </w:rPr>
-              <w:t xml:space="preserve"> </w:t>
-            </w:r>
-            <w:r>
-              <w:rPr>
-                <w:lang w:val="en-US"/>
-              </w:rPr>
-              <w:t>component</w:t>
-            </w:r>
-            <w:r>
-              <w:rPr>
-                <w:lang w:val="en-US"/>
-              </w:rPr>
-              <w:t>s</w:t>
-            </w:r>
-            <w:r>
-              <w:rPr>
-                <w:lang w:val="en-US"/>
-              </w:rPr>
-              <w:t xml:space="preserve"> </w:t>
+              <w:t>11 must have succeeded.</w:t>
+            </w:r>
+          </w:p>
+          <w:p>
+            <w:pPr>
+              <w:cnfStyle w:val="000000100000" w:firstRow="0" w:lastRow="0" w:firstColumn="0" w:lastColumn="0" w:oddVBand="0" w:evenVBand="0" w:oddHBand="1" w:evenHBand="0" w:firstRowFirstColumn="0" w:firstRowLastColumn="0" w:lastRowFirstColumn="0" w:lastRowLastColumn="0"/>
+              <w:rPr>
+                <w:lang w:val="en-US"/>
+              </w:rPr>
+            </w:pPr>
+            <w:r>
+              <w:rPr>
+                <w:lang w:val="en-US"/>
+              </w:rPr>
+              <w:t xml:space="preserve">Stubs for the MapsServer, EmailServer and MilanoGovernment components </w:t>
             </w:r>
             <w:r>
               <w:rPr>
@@ -1772,21 +1383,7 @@
               <w:rPr>
                 <w:lang w:val="en-US"/>
               </w:rPr>
-              <w:t xml:space="preserve">Drivers for the </w:t>
-            </w:r>
-            <w:proofErr w:type="spellStart"/>
-            <w:r>
-              <w:rPr>
-                <w:lang w:val="en-US"/>
-              </w:rPr>
-              <w:t>MTSControllers</w:t>
-            </w:r>
-            <w:proofErr w:type="spellEnd"/>
-            <w:r>
-              <w:rPr>
-                <w:lang w:val="en-US"/>
-              </w:rPr>
-              <w:t xml:space="preserve"> components are used.</w:t>
+              <w:t>Drivers for the MTSControllers components are used.</w:t>
             </w:r>
           </w:p>
         </w:tc>
@@ -1828,14 +1425,12 @@
               </w:rPr>
               <w:t xml:space="preserve">The input will correspond to the typical data for the operations that are to be invoked in the </w:t>
             </w:r>
-            <w:proofErr w:type="spellStart"/>
             <w:r>
               <w:rPr>
                 <w:lang w:val="en-US"/>
               </w:rPr>
               <w:t>MTSModel</w:t>
             </w:r>
-            <w:proofErr w:type="spellEnd"/>
             <w:r>
               <w:rPr>
                 <w:lang w:val="en-US"/>
@@ -1925,33 +1520,23 @@
               </w:rPr>
               <w:t xml:space="preserve">This test is supposed to validate the integration of </w:t>
             </w:r>
-            <w:proofErr w:type="spellStart"/>
             <w:r>
               <w:rPr>
                 <w:lang w:val="en-US"/>
               </w:rPr>
               <w:t>MTSModel</w:t>
             </w:r>
-            <w:proofErr w:type="spellEnd"/>
             <w:r>
               <w:rPr>
                 <w:lang w:val="en-US"/>
               </w:rPr>
               <w:t xml:space="preserve"> with the </w:t>
             </w:r>
-            <w:proofErr w:type="spellStart"/>
-            <w:r>
-              <w:rPr>
-                <w:lang w:val="en-US"/>
-              </w:rPr>
-              <w:t>MTSIntegration</w:t>
-            </w:r>
-            <w:proofErr w:type="spellEnd"/>
-            <w:r>
-              <w:rPr>
-                <w:lang w:val="en-US"/>
-              </w:rPr>
-              <w:t xml:space="preserve"> only</w:t>
+            <w:r>
+              <w:rPr>
+                <w:lang w:val="en-US"/>
+              </w:rPr>
+              <w:t>MTSIntegration only</w:t>
             </w:r>
             <w:r>
               <w:rPr>
@@ -2051,22 +1636,18 @@
             <w:pPr>
               <w:cnfStyle w:val="000000000000" w:firstRow="0" w:lastRow="0" w:firstColumn="0" w:lastColumn="0" w:oddVBand="0" w:evenVBand="0" w:oddHBand="0" w:evenHBand="0" w:firstRowFirstColumn="0" w:firstRowLastColumn="0" w:lastRowFirstColumn="0" w:lastRowLastColumn="0"/>
             </w:pPr>
-            <w:proofErr w:type="spellStart"/>
             <w:r>
               <w:t>MTS</w:t>
             </w:r>
             <w:r>
               <w:t>Integration</w:t>
             </w:r>
-            <w:proofErr w:type="spellEnd"/>
             <w:r>
               <w:t xml:space="preserve">, </w:t>
             </w:r>
-            <w:proofErr w:type="spellStart"/>
             <w:r>
               <w:t>MapsServer</w:t>
             </w:r>
-            <w:proofErr w:type="spellEnd"/>
           </w:p>
         </w:tc>
       </w:tr>
@@ -2135,35 +1716,7 @@
               <w:rPr>
                 <w:lang w:val="en-US"/>
               </w:rPr>
-              <w:t xml:space="preserve">Stubs for the </w:t>
-            </w:r>
-            <w:proofErr w:type="spellStart"/>
-            <w:r>
-              <w:rPr>
-                <w:lang w:val="en-US"/>
-              </w:rPr>
-              <w:t>EmailServer</w:t>
-            </w:r>
-            <w:proofErr w:type="spellEnd"/>
-            <w:r>
-              <w:rPr>
-                <w:lang w:val="en-US"/>
-              </w:rPr>
-              <w:t xml:space="preserve"> and </w:t>
-            </w:r>
-            <w:proofErr w:type="spellStart"/>
-            <w:r>
-              <w:rPr>
-                <w:lang w:val="en-US"/>
-              </w:rPr>
-              <w:t>MilanoGovernment</w:t>
-            </w:r>
-            <w:proofErr w:type="spellEnd"/>
-            <w:r>
-              <w:rPr>
-                <w:lang w:val="en-US"/>
-              </w:rPr>
-              <w:t xml:space="preserve"> components </w:t>
+              <w:t xml:space="preserve">Stubs for the EmailServer and MilanoGovernment components </w:t>
             </w:r>
             <w:r>
               <w:rPr>
@@ -2189,21 +1742,7 @@
               <w:rPr>
                 <w:lang w:val="en-US"/>
               </w:rPr>
-              <w:t xml:space="preserve">We have actual access to the </w:t>
-            </w:r>
-            <w:proofErr w:type="spellStart"/>
-            <w:r>
-              <w:rPr>
-                <w:lang w:val="en-US"/>
-              </w:rPr>
-              <w:t>MapsServer</w:t>
-            </w:r>
-            <w:proofErr w:type="spellEnd"/>
-            <w:r>
-              <w:rPr>
-                <w:lang w:val="en-US"/>
-              </w:rPr>
-              <w:t xml:space="preserve"> external system.</w:t>
+              <w:t>We have actual access to the MapsServer external system.</w:t>
             </w:r>
           </w:p>
         </w:tc>
@@ -2245,14 +1784,12 @@
               </w:rPr>
               <w:t xml:space="preserve">The input will correspond to the typical data for the operations that are to be invoked in the </w:t>
             </w:r>
-            <w:proofErr w:type="spellStart"/>
             <w:r>
               <w:rPr>
                 <w:lang w:val="en-US"/>
               </w:rPr>
               <w:t>MTSIntegration</w:t>
             </w:r>
-            <w:proofErr w:type="spellEnd"/>
             <w:r>
               <w:rPr>
                 <w:lang w:val="en-US"/>
@@ -2343,14 +1880,12 @@
               </w:rPr>
               <w:t xml:space="preserve">This test is supposed to validate the integration of </w:t>
             </w:r>
-            <w:proofErr w:type="spellStart"/>
             <w:r>
               <w:rPr>
                 <w:lang w:val="en-US"/>
               </w:rPr>
               <w:t>MTSIntegration</w:t>
             </w:r>
-            <w:proofErr w:type="spellEnd"/>
             <w:r>
               <w:rPr>
                 <w:lang w:val="en-US"/>
@@ -2361,16 +1896,8 @@
               <w:rPr>
                 <w:lang w:val="en-US"/>
               </w:rPr>
-              <w:t xml:space="preserve">external system </w:t>
-            </w:r>
-            <w:proofErr w:type="spellStart"/>
-            <w:r>
-              <w:rPr>
-                <w:lang w:val="en-US"/>
-              </w:rPr>
-              <w:t>MapsServer</w:t>
-            </w:r>
-            <w:proofErr w:type="spellEnd"/>
+              <w:t>external system MapsServer</w:t>
+            </w:r>
             <w:r>
               <w:rPr>
                 <w:lang w:val="en-US"/>
@@ -2430,13 +1957,7 @@
               <w:cnfStyle w:val="000000100000" w:firstRow="0" w:lastRow="0" w:firstColumn="0" w:lastColumn="0" w:oddVBand="0" w:evenVBand="0" w:oddHBand="1" w:evenHBand="0" w:firstRowFirstColumn="0" w:firstRowLastColumn="0" w:lastRowFirstColumn="0" w:lastRowLastColumn="0"/>
             </w:pPr>
             <w:r>
-              <w:t>IS</w:t>
-            </w:r>
-            <w:r>
-              <w:t>14</w:t>
-            </w:r>
-            <w:r>
-              <w:t>-T1</w:t>
+              <w:t>IS14-T1</w:t>
             </w:r>
           </w:p>
         </w:tc>
@@ -2469,22 +1990,9 @@
             <w:pPr>
               <w:cnfStyle w:val="000000000000" w:firstRow="0" w:lastRow="0" w:firstColumn="0" w:lastColumn="0" w:oddVBand="0" w:evenVBand="0" w:oddHBand="0" w:evenHBand="0" w:firstRowFirstColumn="0" w:firstRowLastColumn="0" w:lastRowFirstColumn="0" w:lastRowLastColumn="0"/>
             </w:pPr>
-            <w:proofErr w:type="spellStart"/>
-            <w:r>
-              <w:t>MTS</w:t>
-            </w:r>
-            <w:r>
-              <w:t>Integration</w:t>
-            </w:r>
-            <w:proofErr w:type="spellEnd"/>
-            <w:r>
-              <w:t xml:space="preserve">, </w:t>
-            </w:r>
-            <w:proofErr w:type="spellStart"/>
-            <w:r>
-              <w:t>EmailServer</w:t>
-            </w:r>
-            <w:proofErr w:type="spellEnd"/>
+            <w:r>
+              <w:t>MTSIntegration, EmailServer</w:t>
+            </w:r>
           </w:p>
         </w:tc>
       </w:tr>
@@ -2527,99 +2035,35 @@
               <w:rPr>
                 <w:lang w:val="en-US"/>
               </w:rPr>
-              <w:t>1</w:t>
-            </w:r>
-            <w:r>
-              <w:rPr>
-                <w:lang w:val="en-US"/>
-              </w:rPr>
-              <w:t>3</w:t>
-            </w:r>
-            <w:r>
-              <w:rPr>
-                <w:lang w:val="en-US"/>
-              </w:rPr>
-              <w:t xml:space="preserve"> must have succeeded.</w:t>
-            </w:r>
-          </w:p>
-          <w:p>
-            <w:pPr>
-              <w:cnfStyle w:val="000000100000" w:firstRow="0" w:lastRow="0" w:firstColumn="0" w:lastColumn="0" w:oddVBand="0" w:evenVBand="0" w:oddHBand="1" w:evenHBand="0" w:firstRowFirstColumn="0" w:firstRowLastColumn="0" w:lastRowFirstColumn="0" w:lastRowLastColumn="0"/>
-              <w:rPr>
-                <w:lang w:val="en-US"/>
-              </w:rPr>
-            </w:pPr>
-            <w:r>
-              <w:rPr>
-                <w:lang w:val="en-US"/>
-              </w:rPr>
-              <w:t>A s</w:t>
-            </w:r>
-            <w:r>
-              <w:rPr>
-                <w:lang w:val="en-US"/>
-              </w:rPr>
-              <w:t xml:space="preserve">tubs for the </w:t>
-            </w:r>
-            <w:proofErr w:type="spellStart"/>
-            <w:r>
-              <w:rPr>
-                <w:lang w:val="en-US"/>
-              </w:rPr>
-              <w:t>MilanoGovernment</w:t>
-            </w:r>
-            <w:proofErr w:type="spellEnd"/>
-            <w:r>
-              <w:rPr>
-                <w:lang w:val="en-US"/>
-              </w:rPr>
-              <w:t xml:space="preserve"> components </w:t>
-            </w:r>
-            <w:r>
-              <w:rPr>
-                <w:lang w:val="en-US"/>
-              </w:rPr>
-              <w:t>is</w:t>
-            </w:r>
-            <w:r>
-              <w:rPr>
-                <w:lang w:val="en-US"/>
-              </w:rPr>
-              <w:t xml:space="preserve"> used.</w:t>
-            </w:r>
-          </w:p>
-          <w:p>
-            <w:pPr>
-              <w:cnfStyle w:val="000000100000" w:firstRow="0" w:lastRow="0" w:firstColumn="0" w:lastColumn="0" w:oddVBand="0" w:evenVBand="0" w:oddHBand="1" w:evenHBand="0" w:firstRowFirstColumn="0" w:firstRowLastColumn="0" w:lastRowFirstColumn="0" w:lastRowLastColumn="0"/>
-              <w:rPr>
-                <w:lang w:val="en-US"/>
-              </w:rPr>
-            </w:pPr>
-            <w:r>
-              <w:rPr>
-                <w:lang w:val="en-US"/>
-              </w:rPr>
-              <w:t xml:space="preserve">We have actual access to the </w:t>
-            </w:r>
-            <w:proofErr w:type="spellStart"/>
-            <w:r>
-              <w:rPr>
-                <w:lang w:val="en-US"/>
-              </w:rPr>
-              <w:t>Email</w:t>
-            </w:r>
-            <w:r>
-              <w:rPr>
-                <w:lang w:val="en-US"/>
-              </w:rPr>
-              <w:t>Server</w:t>
-            </w:r>
-            <w:proofErr w:type="spellEnd"/>
-            <w:r>
-              <w:rPr>
-                <w:lang w:val="en-US"/>
-              </w:rPr>
-              <w:t xml:space="preserve"> external system.</w:t>
+              <w:t>13 must have succeeded.</w:t>
+            </w:r>
+          </w:p>
+          <w:p>
+            <w:pPr>
+              <w:cnfStyle w:val="000000100000" w:firstRow="0" w:lastRow="0" w:firstColumn="0" w:lastColumn="0" w:oddVBand="0" w:evenVBand="0" w:oddHBand="1" w:evenHBand="0" w:firstRowFirstColumn="0" w:firstRowLastColumn="0" w:lastRowFirstColumn="0" w:lastRowLastColumn="0"/>
+              <w:rPr>
+                <w:lang w:val="en-US"/>
+              </w:rPr>
+            </w:pPr>
+            <w:r>
+              <w:rPr>
+                <w:lang w:val="en-US"/>
+              </w:rPr>
+              <w:t>A stubs for the MilanoGovernment components is used.</w:t>
+            </w:r>
+          </w:p>
+          <w:p>
+            <w:pPr>
+              <w:cnfStyle w:val="000000100000" w:firstRow="0" w:lastRow="0" w:firstColumn="0" w:lastColumn="0" w:oddVBand="0" w:evenVBand="0" w:oddHBand="1" w:evenHBand="0" w:firstRowFirstColumn="0" w:firstRowLastColumn="0" w:lastRowFirstColumn="0" w:lastRowLastColumn="0"/>
+              <w:rPr>
+                <w:lang w:val="en-US"/>
+              </w:rPr>
+            </w:pPr>
+            <w:r>
+              <w:rPr>
+                <w:lang w:val="en-US"/>
+              </w:rPr>
+              <w:t>We have actual access to the EmailServer external system.</w:t>
             </w:r>
           </w:p>
         </w:tc>
@@ -2659,21 +2103,7 @@
               <w:rPr>
                 <w:lang w:val="en-US"/>
               </w:rPr>
-              <w:t xml:space="preserve">The input will correspond to the typical data for the operations that are to be invoked in the </w:t>
-            </w:r>
-            <w:proofErr w:type="spellStart"/>
-            <w:r>
-              <w:rPr>
-                <w:lang w:val="en-US"/>
-              </w:rPr>
-              <w:t>MTSIntegration</w:t>
-            </w:r>
-            <w:proofErr w:type="spellEnd"/>
-            <w:r>
-              <w:rPr>
-                <w:lang w:val="en-US"/>
-              </w:rPr>
-              <w:t>.</w:t>
+              <w:t>The input will correspond to the typical data for the operations that are to be invoked in the MTSIntegration.</w:t>
             </w:r>
           </w:p>
         </w:tc>
@@ -2756,35 +2186,7 @@
               <w:rPr>
                 <w:lang w:val="en-US"/>
               </w:rPr>
-              <w:t xml:space="preserve">This test is supposed to validate the integration of </w:t>
-            </w:r>
-            <w:proofErr w:type="spellStart"/>
-            <w:r>
-              <w:rPr>
-                <w:lang w:val="en-US"/>
-              </w:rPr>
-              <w:t>MTSIntegration</w:t>
-            </w:r>
-            <w:proofErr w:type="spellEnd"/>
-            <w:r>
-              <w:rPr>
-                <w:lang w:val="en-US"/>
-              </w:rPr>
-              <w:t xml:space="preserve"> with the external system </w:t>
-            </w:r>
-            <w:proofErr w:type="spellStart"/>
-            <w:r>
-              <w:rPr>
-                <w:lang w:val="en-US"/>
-              </w:rPr>
-              <w:t>EmailServer</w:t>
-            </w:r>
-            <w:proofErr w:type="spellEnd"/>
-            <w:r>
-              <w:rPr>
-                <w:lang w:val="en-US"/>
-              </w:rPr>
-              <w:t>.</w:t>
+              <w:t>This test is supposed to validate the integration of MTSIntegration with the external system EmailServer.</w:t>
             </w:r>
           </w:p>
         </w:tc>
@@ -2839,13 +2241,7 @@
               <w:cnfStyle w:val="000000100000" w:firstRow="0" w:lastRow="0" w:firstColumn="0" w:lastColumn="0" w:oddVBand="0" w:evenVBand="0" w:oddHBand="1" w:evenHBand="0" w:firstRowFirstColumn="0" w:firstRowLastColumn="0" w:lastRowFirstColumn="0" w:lastRowLastColumn="0"/>
             </w:pPr>
             <w:r>
-              <w:t>IS</w:t>
-            </w:r>
-            <w:r>
-              <w:t>15</w:t>
-            </w:r>
-            <w:r>
-              <w:t>-T1</w:t>
+              <w:t>IS15-T1</w:t>
             </w:r>
           </w:p>
         </w:tc>
@@ -2878,19 +2274,9 @@
             <w:pPr>
               <w:cnfStyle w:val="000000000000" w:firstRow="0" w:lastRow="0" w:firstColumn="0" w:lastColumn="0" w:oddVBand="0" w:evenVBand="0" w:oddHBand="0" w:evenHBand="0" w:firstRowFirstColumn="0" w:firstRowLastColumn="0" w:lastRowFirstColumn="0" w:lastRowLastColumn="0"/>
             </w:pPr>
-            <w:proofErr w:type="spellStart"/>
-            <w:r>
-              <w:t>MTSIntegration</w:t>
-            </w:r>
-            <w:proofErr w:type="spellEnd"/>
-            <w:r>
-              <w:t xml:space="preserve">, </w:t>
-            </w:r>
-            <w:proofErr w:type="spellStart"/>
-            <w:r>
-              <w:t>EmailServer</w:t>
-            </w:r>
-            <w:proofErr w:type="spellEnd"/>
+            <w:r>
+              <w:t>MTSIntegration, EmailServer</w:t>
+            </w:r>
           </w:p>
         </w:tc>
       </w:tr>
@@ -2933,53 +2319,21 @@
               <w:rPr>
                 <w:lang w:val="en-US"/>
               </w:rPr>
-              <w:t>1</w:t>
-            </w:r>
-            <w:r>
-              <w:rPr>
-                <w:lang w:val="en-US"/>
-              </w:rPr>
-              <w:t>4</w:t>
-            </w:r>
-            <w:r>
-              <w:rPr>
-                <w:lang w:val="en-US"/>
-              </w:rPr>
-              <w:t xml:space="preserve"> must have succeeded</w:t>
-            </w:r>
-            <w:r>
-              <w:rPr>
-                <w:lang w:val="en-US"/>
-              </w:rPr>
-              <w:t>.</w:t>
-            </w:r>
-          </w:p>
-          <w:p>
-            <w:pPr>
-              <w:cnfStyle w:val="000000100000" w:firstRow="0" w:lastRow="0" w:firstColumn="0" w:lastColumn="0" w:oddVBand="0" w:evenVBand="0" w:oddHBand="1" w:evenHBand="0" w:firstRowFirstColumn="0" w:firstRowLastColumn="0" w:lastRowFirstColumn="0" w:lastRowLastColumn="0"/>
-              <w:rPr>
-                <w:lang w:val="en-US"/>
-              </w:rPr>
-            </w:pPr>
-            <w:r>
-              <w:rPr>
-                <w:lang w:val="en-US"/>
-              </w:rPr>
-              <w:t xml:space="preserve">We have actual access to the </w:t>
-            </w:r>
-            <w:proofErr w:type="spellStart"/>
-            <w:r>
-              <w:rPr>
-                <w:lang w:val="en-US"/>
-              </w:rPr>
-              <w:t>MilanoGovernment</w:t>
-            </w:r>
-            <w:proofErr w:type="spellEnd"/>
-            <w:r>
-              <w:rPr>
-                <w:lang w:val="en-US"/>
-              </w:rPr>
-              <w:t xml:space="preserve"> external system.</w:t>
+              <w:t>14 must have succeeded.</w:t>
+            </w:r>
+          </w:p>
+          <w:p>
+            <w:pPr>
+              <w:cnfStyle w:val="000000100000" w:firstRow="0" w:lastRow="0" w:firstColumn="0" w:lastColumn="0" w:oddVBand="0" w:evenVBand="0" w:oddHBand="1" w:evenHBand="0" w:firstRowFirstColumn="0" w:firstRowLastColumn="0" w:lastRowFirstColumn="0" w:lastRowLastColumn="0"/>
+              <w:rPr>
+                <w:lang w:val="en-US"/>
+              </w:rPr>
+            </w:pPr>
+            <w:r>
+              <w:rPr>
+                <w:lang w:val="en-US"/>
+              </w:rPr>
+              <w:t>We have actual access to the MilanoGovernment external system.</w:t>
             </w:r>
           </w:p>
         </w:tc>
@@ -3019,21 +2373,7 @@
               <w:rPr>
                 <w:lang w:val="en-US"/>
               </w:rPr>
-              <w:t xml:space="preserve">The input will correspond to the typical data for the operations that are to be invoked in the </w:t>
-            </w:r>
-            <w:proofErr w:type="spellStart"/>
-            <w:r>
-              <w:rPr>
-                <w:lang w:val="en-US"/>
-              </w:rPr>
-              <w:t>MTSIntegration</w:t>
-            </w:r>
-            <w:proofErr w:type="spellEnd"/>
-            <w:r>
-              <w:rPr>
-                <w:lang w:val="en-US"/>
-              </w:rPr>
-              <w:t>.</w:t>
+              <w:t>The input will correspond to the typical data for the operations that are to be invoked in the MTSIntegration.</w:t>
             </w:r>
           </w:p>
         </w:tc>
@@ -3116,35 +2456,7 @@
               <w:rPr>
                 <w:lang w:val="en-US"/>
               </w:rPr>
-              <w:t xml:space="preserve">This test is supposed to validate the integration of </w:t>
-            </w:r>
-            <w:proofErr w:type="spellStart"/>
-            <w:r>
-              <w:rPr>
-                <w:lang w:val="en-US"/>
-              </w:rPr>
-              <w:t>MTSIntegration</w:t>
-            </w:r>
-            <w:proofErr w:type="spellEnd"/>
-            <w:r>
-              <w:rPr>
-                <w:lang w:val="en-US"/>
-              </w:rPr>
-              <w:t xml:space="preserve"> with the external system </w:t>
-            </w:r>
-            <w:proofErr w:type="spellStart"/>
-            <w:r>
-              <w:rPr>
-                <w:lang w:val="en-US"/>
-              </w:rPr>
-              <w:t>EmailServer</w:t>
-            </w:r>
-            <w:proofErr w:type="spellEnd"/>
-            <w:r>
-              <w:rPr>
-                <w:lang w:val="en-US"/>
-              </w:rPr>
-              <w:t>.</w:t>
+              <w:t>This test is supposed to validate the integration of MTSIntegration with the external system EmailServer.</w:t>
             </w:r>
           </w:p>
         </w:tc>
@@ -3170,8 +2482,6 @@
         </w:rPr>
         <w:t>From here we should use stubs for the external systems, shouldn’t we?</w:t>
       </w:r>
-      <w:bookmarkStart w:id="0" w:name="_GoBack"/>
-      <w:bookmarkEnd w:id="0"/>
     </w:p>
     <w:tbl>
       <w:tblPr>
@@ -3215,13 +2525,7 @@
               <w:cnfStyle w:val="000000100000" w:firstRow="0" w:lastRow="0" w:firstColumn="0" w:lastColumn="0" w:oddVBand="0" w:evenVBand="0" w:oddHBand="1" w:evenHBand="0" w:firstRowFirstColumn="0" w:firstRowLastColumn="0" w:lastRowFirstColumn="0" w:lastRowLastColumn="0"/>
             </w:pPr>
             <w:r>
-              <w:t>IS</w:t>
-            </w:r>
-            <w:r>
-              <w:t>16</w:t>
-            </w:r>
-            <w:r>
-              <w:t>-T1</w:t>
+              <w:t>IS16-T1</w:t>
             </w:r>
           </w:p>
         </w:tc>
@@ -3254,19 +2558,9 @@
             <w:pPr>
               <w:cnfStyle w:val="000000000000" w:firstRow="0" w:lastRow="0" w:firstColumn="0" w:lastColumn="0" w:oddVBand="0" w:evenVBand="0" w:oddHBand="0" w:evenHBand="0" w:firstRowFirstColumn="0" w:firstRowLastColumn="0" w:lastRowFirstColumn="0" w:lastRowLastColumn="0"/>
             </w:pPr>
-            <w:proofErr w:type="spellStart"/>
-            <w:r>
-              <w:t>MTSModel</w:t>
-            </w:r>
-            <w:proofErr w:type="spellEnd"/>
-            <w:r>
-              <w:t xml:space="preserve">, </w:t>
-            </w:r>
-            <w:proofErr w:type="spellStart"/>
-            <w:r>
-              <w:t>MTSNotifier</w:t>
-            </w:r>
-            <w:proofErr w:type="spellEnd"/>
+            <w:r>
+              <w:t>MTSModel, MTSNotifier</w:t>
+            </w:r>
           </w:p>
         </w:tc>
       </w:tr>
@@ -3309,75 +2603,35 @@
               <w:rPr>
                 <w:lang w:val="en-US"/>
               </w:rPr>
-              <w:t>1</w:t>
-            </w:r>
-            <w:r>
-              <w:rPr>
-                <w:lang w:val="en-US"/>
-              </w:rPr>
-              <w:t>5</w:t>
-            </w:r>
-            <w:r>
-              <w:rPr>
-                <w:lang w:val="en-US"/>
-              </w:rPr>
-              <w:t xml:space="preserve"> must have succeeded.</w:t>
-            </w:r>
-          </w:p>
-          <w:p>
-            <w:pPr>
-              <w:cnfStyle w:val="000000100000" w:firstRow="0" w:lastRow="0" w:firstColumn="0" w:lastColumn="0" w:oddVBand="0" w:evenVBand="0" w:oddHBand="1" w:evenHBand="0" w:firstRowFirstColumn="0" w:firstRowLastColumn="0" w:lastRowFirstColumn="0" w:lastRowLastColumn="0"/>
-              <w:rPr>
-                <w:lang w:val="en-US"/>
-              </w:rPr>
-            </w:pPr>
-            <w:r>
-              <w:rPr>
-                <w:lang w:val="en-US"/>
-              </w:rPr>
-              <w:t xml:space="preserve">Stubs for the </w:t>
-            </w:r>
-            <w:proofErr w:type="spellStart"/>
-            <w:r>
-              <w:rPr>
-                <w:lang w:val="en-US"/>
-              </w:rPr>
-              <w:t>NotificationListeners</w:t>
-            </w:r>
-            <w:proofErr w:type="spellEnd"/>
-            <w:r>
-              <w:rPr>
-                <w:lang w:val="en-US"/>
-              </w:rPr>
-              <w:t xml:space="preserve"> components are used.</w:t>
-            </w:r>
-          </w:p>
-          <w:p>
-            <w:pPr>
-              <w:cnfStyle w:val="000000100000" w:firstRow="0" w:lastRow="0" w:firstColumn="0" w:lastColumn="0" w:oddVBand="0" w:evenVBand="0" w:oddHBand="1" w:evenHBand="0" w:firstRowFirstColumn="0" w:firstRowLastColumn="0" w:lastRowFirstColumn="0" w:lastRowLastColumn="0"/>
-              <w:rPr>
-                <w:lang w:val="en-US"/>
-              </w:rPr>
-            </w:pPr>
-            <w:r>
-              <w:rPr>
-                <w:lang w:val="en-US"/>
-              </w:rPr>
-              <w:t xml:space="preserve">Drivers for the </w:t>
-            </w:r>
-            <w:proofErr w:type="spellStart"/>
-            <w:r>
-              <w:rPr>
-                <w:lang w:val="en-US"/>
-              </w:rPr>
-              <w:t>MTSControllers</w:t>
-            </w:r>
-            <w:proofErr w:type="spellEnd"/>
-            <w:r>
-              <w:rPr>
-                <w:lang w:val="en-US"/>
-              </w:rPr>
-              <w:t xml:space="preserve"> components are used.</w:t>
+              <w:t>15 must have succeeded.</w:t>
+            </w:r>
+          </w:p>
+          <w:p>
+            <w:pPr>
+              <w:cnfStyle w:val="000000100000" w:firstRow="0" w:lastRow="0" w:firstColumn="0" w:lastColumn="0" w:oddVBand="0" w:evenVBand="0" w:oddHBand="1" w:evenHBand="0" w:firstRowFirstColumn="0" w:firstRowLastColumn="0" w:lastRowFirstColumn="0" w:lastRowLastColumn="0"/>
+              <w:rPr>
+                <w:lang w:val="en-US"/>
+              </w:rPr>
+            </w:pPr>
+            <w:r>
+              <w:rPr>
+                <w:lang w:val="en-US"/>
+              </w:rPr>
+              <w:t>Stubs for the NotificationListeners components are used.</w:t>
+            </w:r>
+          </w:p>
+          <w:p>
+            <w:pPr>
+              <w:cnfStyle w:val="000000100000" w:firstRow="0" w:lastRow="0" w:firstColumn="0" w:lastColumn="0" w:oddVBand="0" w:evenVBand="0" w:oddHBand="1" w:evenHBand="0" w:firstRowFirstColumn="0" w:firstRowLastColumn="0" w:lastRowFirstColumn="0" w:lastRowLastColumn="0"/>
+              <w:rPr>
+                <w:lang w:val="en-US"/>
+              </w:rPr>
+            </w:pPr>
+            <w:r>
+              <w:rPr>
+                <w:lang w:val="en-US"/>
+              </w:rPr>
+              <w:t>Drivers for the MTSControllers components are used.</w:t>
             </w:r>
           </w:p>
         </w:tc>
@@ -3418,21 +2672,7 @@
               <w:rPr>
                 <w:lang w:val="en-US"/>
               </w:rPr>
-              <w:t xml:space="preserve">The input will correspond to the typical data for the operations that are to be invoked in the </w:t>
-            </w:r>
-            <w:proofErr w:type="spellStart"/>
-            <w:r>
-              <w:rPr>
-                <w:lang w:val="en-US"/>
-              </w:rPr>
-              <w:t>MTSModel</w:t>
-            </w:r>
-            <w:proofErr w:type="spellEnd"/>
-            <w:r>
-              <w:rPr>
-                <w:lang w:val="en-US"/>
-              </w:rPr>
-              <w:t>.</w:t>
+              <w:t>The input will correspond to the typical data for the operations that are to be invoked in the MTSModel.</w:t>
             </w:r>
           </w:p>
         </w:tc>
@@ -3515,14 +2755,7 @@
               <w:rPr>
                 <w:lang w:val="en-US"/>
               </w:rPr>
-              <w:t xml:space="preserve">This test is supposed to validate the integration of </w:t>
-            </w:r>
-            <w:proofErr w:type="spellStart"/>
-            <w:r>
-              <w:rPr>
-                <w:lang w:val="en-US"/>
-              </w:rPr>
-              <w:t>MTS</w:t>
+              <w:t>This test is supposed to validate the integration of MTS</w:t>
             </w:r>
             <w:r>
               <w:rPr>
@@ -3530,21 +2763,18 @@
               </w:rPr>
               <w:t>Model</w:t>
             </w:r>
-            <w:proofErr w:type="spellEnd"/>
             <w:r>
               <w:rPr>
                 <w:lang w:val="en-US"/>
               </w:rPr>
               <w:t xml:space="preserve"> with the </w:t>
             </w:r>
-            <w:proofErr w:type="spellStart"/>
             <w:r>
               <w:rPr>
                 <w:lang w:val="en-US"/>
               </w:rPr>
               <w:t>MTSNotifier</w:t>
             </w:r>
-            <w:proofErr w:type="spellEnd"/>
             <w:r>
               <w:rPr>
                 <w:lang w:val="en-US"/>

</xml_diff>